<commit_message>
Final change in A3 and report complete
</commit_message>
<xml_diff>
--- a/Assignments/assignment3/report.docx
+++ b/Assignments/assignment3/report.docx
@@ -289,14 +289,15 @@
       <w:pPr>
         <w:spacing w:line="360" w:lineRule="auto"/>
       </w:pPr>
+      <w:bookmarkStart w:id="1" w:name="_GoBack"/>
       <w:r>
         <w:rPr>
           <w:noProof/>
         </w:rPr>
         <w:drawing>
-          <wp:inline distT="0" distB="0" distL="0" distR="0" wp14:anchorId="796B421E" wp14:editId="216B391B">
-            <wp:extent cx="6377305" cy="3967566"/>
-            <wp:effectExtent l="0" t="0" r="10795" b="7620"/>
+          <wp:inline distT="0" distB="0" distL="0" distR="0" wp14:anchorId="796B421E" wp14:editId="7E11F62D">
+            <wp:extent cx="6377305" cy="3750590"/>
+            <wp:effectExtent l="0" t="0" r="10795" b="8890"/>
             <wp:docPr id="3" name="Chart 3">
               <a:extLst xmlns:a="http://schemas.openxmlformats.org/drawingml/2006/main">
                 <a:ext uri="{FF2B5EF4-FFF2-40B4-BE49-F238E27FC236}">
@@ -313,6 +314,7 @@
           </wp:inline>
         </w:drawing>
       </w:r>
+      <w:bookmarkEnd w:id="1"/>
     </w:p>
     <w:p>
       <w:pPr>
@@ -339,10 +341,428 @@
         <w:rPr>
           <w:color w:val="FF0000"/>
         </w:rPr>
-        <w:t>Something is right.</w:t>
-      </w:r>
-      <w:bookmarkStart w:id="1" w:name="_GoBack"/>
-      <w:bookmarkEnd w:id="1"/>
+        <w:t>T</w:t>
+      </w:r>
+      <w:r>
+        <w:rPr>
+          <w:color w:val="FF0000"/>
+        </w:rPr>
+        <w:t xml:space="preserve">hroughput for </w:t>
+      </w:r>
+      <w:r>
+        <w:rPr>
+          <w:color w:val="FF0000"/>
+        </w:rPr>
+        <w:t>1</w:t>
+      </w:r>
+      <w:r>
+        <w:rPr>
+          <w:color w:val="FF0000"/>
+        </w:rPr>
+        <w:t xml:space="preserve">-lock </w:t>
+      </w:r>
+      <w:r>
+        <w:rPr>
+          <w:color w:val="FF0000"/>
+        </w:rPr>
+        <w:t>&amp;</w:t>
+      </w:r>
+      <w:r>
+        <w:rPr>
+          <w:color w:val="FF0000"/>
+        </w:rPr>
+        <w:t xml:space="preserve"> </w:t>
+      </w:r>
+      <w:r>
+        <w:rPr>
+          <w:color w:val="FF0000"/>
+        </w:rPr>
+        <w:t>2</w:t>
+      </w:r>
+      <w:r>
+        <w:rPr>
+          <w:color w:val="FF0000"/>
+        </w:rPr>
+        <w:t xml:space="preserve">-lock stays </w:t>
+      </w:r>
+      <w:r>
+        <w:rPr>
+          <w:color w:val="FF0000"/>
+        </w:rPr>
+        <w:t>about</w:t>
+      </w:r>
+      <w:r>
+        <w:rPr>
+          <w:color w:val="FF0000"/>
+        </w:rPr>
+        <w:t xml:space="preserve"> same on increasing producers (P</w:t>
+      </w:r>
+      <w:r>
+        <w:rPr>
+          <w:color w:val="FF0000"/>
+        </w:rPr>
+        <w:t>R</w:t>
+      </w:r>
+      <w:r>
+        <w:rPr>
+          <w:color w:val="FF0000"/>
+        </w:rPr>
+        <w:t>) &amp; consumers</w:t>
+      </w:r>
+      <w:r>
+        <w:rPr>
+          <w:color w:val="FF0000"/>
+        </w:rPr>
+        <w:t xml:space="preserve"> </w:t>
+      </w:r>
+      <w:r>
+        <w:rPr>
+          <w:color w:val="FF0000"/>
+        </w:rPr>
+        <w:t>(C</w:t>
+      </w:r>
+      <w:r>
+        <w:rPr>
+          <w:color w:val="FF0000"/>
+        </w:rPr>
+        <w:t>S</w:t>
+      </w:r>
+      <w:r>
+        <w:rPr>
+          <w:color w:val="FF0000"/>
+        </w:rPr>
+        <w:t xml:space="preserve">) as they only allow </w:t>
+      </w:r>
+      <w:r>
+        <w:rPr>
+          <w:color w:val="FF0000"/>
+        </w:rPr>
+        <w:t>1</w:t>
+      </w:r>
+      <w:r>
+        <w:rPr>
+          <w:color w:val="FF0000"/>
+        </w:rPr>
+        <w:t xml:space="preserve"> </w:t>
+      </w:r>
+      <w:r>
+        <w:rPr>
+          <w:color w:val="FF0000"/>
+        </w:rPr>
+        <w:t>&amp;</w:t>
+      </w:r>
+      <w:r>
+        <w:rPr>
+          <w:color w:val="FF0000"/>
+        </w:rPr>
+        <w:t xml:space="preserve"> 2 operations concurrently respectively. </w:t>
+      </w:r>
+      <w:r>
+        <w:rPr>
+          <w:color w:val="FF0000"/>
+        </w:rPr>
+        <w:t xml:space="preserve">For non-blocking, </w:t>
+      </w:r>
+      <w:r>
+        <w:rPr>
+          <w:color w:val="FF0000"/>
+        </w:rPr>
+        <w:t>contention for head</w:t>
+      </w:r>
+      <w:r>
+        <w:rPr>
+          <w:color w:val="FF0000"/>
+        </w:rPr>
+        <w:t xml:space="preserve"> &amp;</w:t>
+      </w:r>
+      <w:r>
+        <w:rPr>
+          <w:color w:val="FF0000"/>
+        </w:rPr>
+        <w:t xml:space="preserve"> tail</w:t>
+      </w:r>
+      <w:r>
+        <w:rPr>
+          <w:color w:val="FF0000"/>
+        </w:rPr>
+        <w:t xml:space="preserve"> pointers</w:t>
+      </w:r>
+      <w:r>
+        <w:rPr>
+          <w:color w:val="FF0000"/>
+        </w:rPr>
+        <w:t xml:space="preserve"> </w:t>
+      </w:r>
+      <w:r>
+        <w:rPr>
+          <w:color w:val="FF0000"/>
+        </w:rPr>
+        <w:t xml:space="preserve">results in increased </w:t>
+      </w:r>
+      <w:r>
+        <w:rPr>
+          <w:color w:val="FF0000"/>
+        </w:rPr>
+        <w:t>cache miss</w:t>
+      </w:r>
+      <w:r>
+        <w:rPr>
+          <w:color w:val="FF0000"/>
+        </w:rPr>
+        <w:t xml:space="preserve">es &amp; </w:t>
+      </w:r>
+      <w:r>
+        <w:rPr>
+          <w:color w:val="FF0000"/>
+        </w:rPr>
+        <w:t>in</w:t>
+      </w:r>
+      <w:r>
+        <w:rPr>
+          <w:color w:val="FF0000"/>
+        </w:rPr>
+        <w:t xml:space="preserve"> higher completion time of </w:t>
+      </w:r>
+      <w:r>
+        <w:rPr>
+          <w:color w:val="FF0000"/>
+        </w:rPr>
+        <w:t>an</w:t>
+      </w:r>
+      <w:r>
+        <w:rPr>
+          <w:color w:val="FF0000"/>
+        </w:rPr>
+        <w:t xml:space="preserve"> operation</w:t>
+      </w:r>
+      <w:r>
+        <w:rPr>
+          <w:color w:val="FF0000"/>
+        </w:rPr>
+        <w:t xml:space="preserve"> </w:t>
+      </w:r>
+      <w:r>
+        <w:rPr>
+          <w:color w:val="FF0000"/>
+        </w:rPr>
+        <w:t>on increasing</w:t>
+      </w:r>
+      <w:r>
+        <w:rPr>
+          <w:color w:val="FF0000"/>
+        </w:rPr>
+        <w:t xml:space="preserve"> P</w:t>
+      </w:r>
+      <w:r>
+        <w:rPr>
+          <w:color w:val="FF0000"/>
+        </w:rPr>
+        <w:t>R</w:t>
+      </w:r>
+      <w:r>
+        <w:rPr>
+          <w:color w:val="FF0000"/>
+        </w:rPr>
+        <w:t xml:space="preserve">s </w:t>
+      </w:r>
+      <w:r>
+        <w:rPr>
+          <w:color w:val="FF0000"/>
+        </w:rPr>
+        <w:t>and</w:t>
+      </w:r>
+      <w:r>
+        <w:rPr>
+          <w:color w:val="FF0000"/>
+        </w:rPr>
+        <w:t xml:space="preserve"> C</w:t>
+      </w:r>
+      <w:r>
+        <w:rPr>
+          <w:color w:val="FF0000"/>
+        </w:rPr>
+        <w:t>S</w:t>
+      </w:r>
+      <w:r>
+        <w:rPr>
+          <w:color w:val="FF0000"/>
+        </w:rPr>
+        <w:t>s</w:t>
+      </w:r>
+      <w:r>
+        <w:rPr>
+          <w:color w:val="FF0000"/>
+        </w:rPr>
+        <w:t xml:space="preserve"> </w:t>
+      </w:r>
+      <w:r>
+        <w:rPr>
+          <w:color w:val="FF0000"/>
+        </w:rPr>
+        <w:t>and</w:t>
+      </w:r>
+      <w:r>
+        <w:rPr>
+          <w:color w:val="FF0000"/>
+        </w:rPr>
+        <w:t xml:space="preserve"> </w:t>
+      </w:r>
+      <w:r>
+        <w:rPr>
+          <w:color w:val="FF0000"/>
+        </w:rPr>
+        <w:t xml:space="preserve">enqueuers </w:t>
+      </w:r>
+      <w:r>
+        <w:rPr>
+          <w:color w:val="FF0000"/>
+        </w:rPr>
+        <w:t>&amp;</w:t>
+      </w:r>
+      <w:r>
+        <w:rPr>
+          <w:color w:val="FF0000"/>
+        </w:rPr>
+        <w:t xml:space="preserve"> dequeuers </w:t>
+      </w:r>
+      <w:r>
+        <w:rPr>
+          <w:color w:val="FF0000"/>
+        </w:rPr>
+        <w:t>need</w:t>
+      </w:r>
+      <w:r>
+        <w:rPr>
+          <w:color w:val="FF0000"/>
+        </w:rPr>
+        <w:t xml:space="preserve"> to re-traverse repeatedly</w:t>
+      </w:r>
+      <w:r>
+        <w:rPr>
+          <w:color w:val="FF0000"/>
+        </w:rPr>
+        <w:t xml:space="preserve">. </w:t>
+      </w:r>
+      <w:r>
+        <w:rPr>
+          <w:color w:val="FF0000"/>
+        </w:rPr>
+        <w:t>O</w:t>
+      </w:r>
+      <w:r>
+        <w:rPr>
+          <w:color w:val="FF0000"/>
+        </w:rPr>
+        <w:t>rder</w:t>
+      </w:r>
+      <w:r>
+        <w:rPr>
+          <w:color w:val="FF0000"/>
+        </w:rPr>
+        <w:t xml:space="preserve"> of p</w:t>
+      </w:r>
+      <w:r>
+        <w:rPr>
+          <w:color w:val="FF0000"/>
+        </w:rPr>
+        <w:t xml:space="preserve">erformance: </w:t>
+      </w:r>
+      <w:r>
+        <w:rPr>
+          <w:color w:val="FF0000"/>
+        </w:rPr>
+        <w:t>one-lock</w:t>
+      </w:r>
+      <w:r>
+        <w:rPr>
+          <w:color w:val="FF0000"/>
+        </w:rPr>
+        <w:t xml:space="preserve"> (allows 1 op</w:t>
+      </w:r>
+      <w:r>
+        <w:rPr>
+          <w:color w:val="FF0000"/>
+        </w:rPr>
+        <w:t>eration (ops)</w:t>
+      </w:r>
+      <w:r>
+        <w:rPr>
+          <w:color w:val="FF0000"/>
+        </w:rPr>
+        <w:t>)</w:t>
+      </w:r>
+      <w:r>
+        <w:rPr>
+          <w:color w:val="FF0000"/>
+        </w:rPr>
+        <w:t xml:space="preserve"> &lt; two-lock </w:t>
+      </w:r>
+      <w:r>
+        <w:rPr>
+          <w:color w:val="FF0000"/>
+        </w:rPr>
+        <w:t xml:space="preserve">(allows </w:t>
+      </w:r>
+      <w:r>
+        <w:rPr>
+          <w:color w:val="FF0000"/>
+        </w:rPr>
+        <w:t>2</w:t>
+      </w:r>
+      <w:r>
+        <w:rPr>
+          <w:color w:val="FF0000"/>
+        </w:rPr>
+        <w:t xml:space="preserve"> op</w:t>
+      </w:r>
+      <w:r>
+        <w:rPr>
+          <w:color w:val="FF0000"/>
+        </w:rPr>
+        <w:t>s</w:t>
+      </w:r>
+      <w:r>
+        <w:rPr>
+          <w:color w:val="FF0000"/>
+        </w:rPr>
+        <w:t>)</w:t>
+      </w:r>
+      <w:r>
+        <w:rPr>
+          <w:color w:val="FF0000"/>
+        </w:rPr>
+        <w:t xml:space="preserve"> </w:t>
+      </w:r>
+      <w:r>
+        <w:rPr>
+          <w:color w:val="FF0000"/>
+        </w:rPr>
+        <w:t xml:space="preserve">&lt; non-blocking </w:t>
+      </w:r>
+      <w:r>
+        <w:rPr>
+          <w:color w:val="FF0000"/>
+        </w:rPr>
+        <w:t>(</w:t>
+      </w:r>
+      <w:r>
+        <w:rPr>
+          <w:color w:val="FF0000"/>
+        </w:rPr>
+        <w:t>allows more than 2 op</w:t>
+      </w:r>
+      <w:r>
+        <w:rPr>
+          <w:color w:val="FF0000"/>
+        </w:rPr>
+        <w:t>s</w:t>
+      </w:r>
+      <w:r>
+        <w:rPr>
+          <w:color w:val="FF0000"/>
+        </w:rPr>
+        <w:t>).</w:t>
+      </w:r>
     </w:p>
     <w:p>
       <w:pPr>
@@ -379,7 +799,19 @@
         <w:rPr>
           <w:color w:val="FF0000"/>
         </w:rPr>
-        <w:t xml:space="preserve">Dequeuers becomes blocking on removing DLabel as they depend on enqueuers to update tail. On removing ELabel, </w:t>
+        <w:t xml:space="preserve">Dequeuers becomes blocking on removing DLabel as they </w:t>
+      </w:r>
+      <w:r>
+        <w:rPr>
+          <w:color w:val="FF0000"/>
+        </w:rPr>
+        <w:t xml:space="preserve">will </w:t>
+      </w:r>
+      <w:r>
+        <w:rPr>
+          <w:color w:val="FF0000"/>
+        </w:rPr>
+        <w:t xml:space="preserve">depend on enqueuers to update tail. On removing ELabel, </w:t>
       </w:r>
       <w:r>
         <w:rPr>

</xml_diff>